<commit_message>
Nextjs code base front-end, Back-end new features
</commit_message>
<xml_diff>
--- a/EcoFarm.Documentations/Chức năng EcoFarm.docx
+++ b/EcoFarm.Documentations/Chức năng EcoFarm.docx
@@ -1393,6 +1393,12 @@
                 <w:lang w:val="vi-VN"/>
               </w:rPr>
               <w:t>+ Doanh nghiệp E đã được duyệt</w:t>
+            </w:r>
+            <w:r>
+              <w:rPr>
+                <w:lang w:val="vi-VN"/>
+              </w:rPr>
+              <w:t xml:space="preserve"> (bởi admin)</w:t>
             </w:r>
             <w:r>
               <w:rPr>
@@ -1633,7 +1639,14 @@
                       <w:i/>
                       <w:lang w:val="vi-VN"/>
                     </w:rPr>
-                    <w:t xml:space="preserve">Thêm mới </w:t>
+                    <w:t xml:space="preserve">Tạo </w:t>
+                  </w:r>
+                  <w:r>
+                    <w:rPr>
+                      <w:i/>
+                      <w:lang w:val="vi-VN"/>
+                    </w:rPr>
+                    <w:t xml:space="preserve">mới </w:t>
                   </w:r>
                   <w:r>
                     <w:rPr>
@@ -1906,6 +1919,12 @@
                     </w:rPr>
                     <w:t>gói farming</w:t>
                   </w:r>
+                  <w:r>
+                    <w:rPr>
+                      <w:lang w:val="vi-VN"/>
+                    </w:rPr>
+                    <w:t xml:space="preserve"> theo dữ liệu nhập vào.</w:t>
+                  </w:r>
                 </w:p>
               </w:tc>
             </w:tr>
@@ -1968,39 +1987,14 @@
                       <w:i/>
                       <w:lang w:val="vi-VN"/>
                     </w:rPr>
-                    <w:t xml:space="preserve">Thêm mới thành công. Vui lòng theo dõi thông báo, chờ </w:t>
+                    <w:t>Thêm mớ</w:t>
                   </w:r>
                   <w:r>
                     <w:rPr>
                       <w:i/>
                       <w:lang w:val="vi-VN"/>
                     </w:rPr>
-                    <w:t>gói farming</w:t>
-                  </w:r>
-                  <w:r>
-                    <w:rPr>
-                      <w:i/>
-                      <w:lang w:val="vi-VN"/>
-                    </w:rPr>
-                    <w:t xml:space="preserve"> được duyệt. </w:t>
-                  </w:r>
-                  <w:r>
-                    <w:rPr>
-                      <w:lang w:val="vi-VN"/>
-                    </w:rPr>
-                    <w:t xml:space="preserve">và điều hướng doanh nghiệp về màn xem thông tin </w:t>
-                  </w:r>
-                  <w:r>
-                    <w:rPr>
-                      <w:lang w:val="vi-VN"/>
-                    </w:rPr>
-                    <w:t>gói farming</w:t>
-                  </w:r>
-                  <w:r>
-                    <w:rPr>
-                      <w:lang w:val="vi-VN"/>
-                    </w:rPr>
-                    <w:t>.</w:t>
+                    <w:t>i gói farming thành công.</w:t>
                   </w:r>
                 </w:p>
               </w:tc>
@@ -2295,13 +2289,7 @@
                     <w:rPr>
                       <w:lang w:val="vi-VN"/>
                     </w:rPr>
-                    <w:t>6</w:t>
-                  </w:r>
-                  <w:r>
-                    <w:rPr>
-                      <w:lang w:val="vi-VN"/>
-                    </w:rPr>
-                    <w:t>a</w:t>
+                    <w:t>5a</w:t>
                   </w:r>
                 </w:p>
               </w:tc>
@@ -2359,7 +2347,7 @@
                     <w:rPr>
                       <w:lang w:val="vi-VN"/>
                     </w:rPr>
-                    <w:t>6b</w:t>
+                    <w:t>6a</w:t>
                   </w:r>
                 </w:p>
               </w:tc>
@@ -2406,30 +2394,22 @@
                   </w:r>
                   <w:r>
                     <w:rPr>
+                      <w:lang w:val="vi-VN"/>
+                    </w:rPr>
+                    <w:t xml:space="preserve">lỗi trả về từ Back-end, hoặc lỗi mặc định </w:t>
+                  </w:r>
+                  <w:r>
+                    <w:rPr>
                       <w:i/>
                       <w:lang w:val="vi-VN"/>
                     </w:rPr>
-                    <w:t xml:space="preserve">Có lỗi khi thêm mới </w:t>
-                  </w:r>
-                  <w:r>
-                    <w:rPr>
-                      <w:i/>
-                      <w:lang w:val="vi-VN"/>
-                    </w:rPr>
-                    <w:t>gói farming</w:t>
-                  </w:r>
-                  <w:r>
-                    <w:rPr>
-                      <w:i/>
-                      <w:lang w:val="vi-VN"/>
-                    </w:rPr>
-                    <w:t xml:space="preserve"> </w:t>
-                  </w:r>
-                  <w:r>
-                    <w:rPr>
-                      <w:lang w:val="vi-VN"/>
-                    </w:rPr>
-                    <w:t>cho doanh nghiệp</w:t>
+                    <w:t>Đã có lỗi xảy ra</w:t>
+                  </w:r>
+                  <w:r>
+                    <w:rPr>
+                      <w:lang w:val="vi-VN"/>
+                    </w:rPr>
+                    <w:t>.</w:t>
                   </w:r>
                 </w:p>
               </w:tc>
@@ -20143,7 +20123,15 @@
                     <w:rPr>
                       <w:lang w:val="vi-VN"/>
                     </w:rPr>
-                    <w:t xml:space="preserve">Thực hiện thanh toán </w:t>
+                    <w:t>Thực hiện t</w:t>
+                  </w:r>
+                  <w:bookmarkStart w:id="0" w:name="_GoBack"/>
+                  <w:bookmarkEnd w:id="0"/>
+                  <w:r>
+                    <w:rPr>
+                      <w:lang w:val="vi-VN"/>
+                    </w:rPr>
+                    <w:t xml:space="preserve">hanh toán </w:t>
                   </w:r>
                   <w:r>
                     <w:rPr>
@@ -22397,16 +22385,7 @@
                       <w:b/>
                       <w:lang w:val="vi-VN"/>
                     </w:rPr>
-                    <w:t>Thực hiện b</w:t>
-                  </w:r>
-                  <w:bookmarkStart w:id="0" w:name="_GoBack"/>
-                  <w:bookmarkEnd w:id="0"/>
-                  <w:r>
-                    <w:rPr>
-                      <w:b/>
-                      <w:lang w:val="vi-VN"/>
-                    </w:rPr>
-                    <w:t>ởi</w:t>
+                    <w:t>Thực hiện bởi</w:t>
                   </w:r>
                 </w:p>
               </w:tc>

</xml_diff>